<commit_message>
Deployed dbdd630 with MkDocs version: 1.2.2
</commit_message>
<xml_diff>
--- a/legislacao/plog/PLOG0016A.docx
+++ b/legislacao/plog/PLOG0016A.docx
@@ -8356,7 +8356,7 @@
             <w:b/>
             <w:noProof/>
           </w:rPr>
-          <w:t>1</w:t>
+          <w:t>2</w:t>
         </w:r>
         <w:r>
           <w:rPr>
@@ -8396,7 +8396,7 @@
             <w:b/>
             <w:noProof/>
           </w:rPr>
-          <w:t>3</w:t>
+          <w:t>7</w:t>
         </w:r>
         <w:r>
           <w:rPr>
@@ -8504,7 +8504,7 @@
         <w:b/>
         <w:noProof/>
       </w:rPr>
-      <w:t>7</w:t>
+      <w:t>4</w:t>
     </w:r>
     <w:r>
       <w:rPr>
@@ -8642,7 +8642,7 @@
         <w:b/>
         <w:noProof/>
       </w:rPr>
-      <w:t>3</w:t>
+      <w:t>7</w:t>
     </w:r>
     <w:r>
       <w:rPr>

</xml_diff>